<commit_message>
Update docs withu updated UART functions
</commit_message>
<xml_diff>
--- a/Smart Home.docx
+++ b/Smart Home.docx
@@ -10618,16 +10618,30 @@
                 <w:highlight w:val="white"/>
               </w:rPr>
             </w:pPr>
-            <w:proofErr w:type="spellStart"/>
             <w:r>
               <w:rPr>
                 <w:sz w:val="32"/>
                 <w:szCs w:val="32"/>
                 <w:highlight w:val="white"/>
               </w:rPr>
-              <w:t>UART_init</w:t>
-            </w:r>
-            <w:proofErr w:type="spellEnd"/>
+              <w:t>UART</w:t>
+            </w:r>
+            <w:r>
+              <w:rPr>
+                <w:sz w:val="32"/>
+                <w:szCs w:val="32"/>
+                <w:highlight w:val="white"/>
+              </w:rPr>
+              <w:t>7</w:t>
+            </w:r>
+            <w:r>
+              <w:rPr>
+                <w:sz w:val="32"/>
+                <w:szCs w:val="32"/>
+                <w:highlight w:val="white"/>
+              </w:rPr>
+              <w:t>_init</w:t>
+            </w:r>
           </w:p>
         </w:tc>
       </w:tr>
@@ -12393,7 +12407,7 @@
                 <w:sz w:val="32"/>
                 <w:szCs w:val="32"/>
               </w:rPr>
-              <w:t xml:space="preserve"> If data was successfully was received and 0 otherwise </w:t>
+              <w:t xml:space="preserve"> If data was successfully received and 0 otherwise </w:t>
             </w:r>
           </w:p>
         </w:tc>
@@ -12407,14 +12421,6 @@
           <w:szCs w:val="36"/>
         </w:rPr>
       </w:pPr>
-      <w:r>
-        <w:rPr>
-          <w:b/>
-          <w:sz w:val="36"/>
-          <w:szCs w:val="36"/>
-        </w:rPr>
-        <w:t xml:space="preserve"> </w:t>
-      </w:r>
     </w:p>
     <w:tbl>
       <w:tblPr>
@@ -12760,7 +12766,23 @@
                 <w:sz w:val="32"/>
                 <w:szCs w:val="32"/>
               </w:rPr>
-              <w:t>Receive packet to UART consisting of two words: the first letter of the title and data</w:t>
+              <w:t xml:space="preserve">Receive packet from UART consisting of two words: the first letter of the title and </w:t>
+            </w:r>
+            <w:proofErr w:type="gramStart"/>
+            <w:r>
+              <w:rPr>
+                <w:sz w:val="32"/>
+                <w:szCs w:val="32"/>
+              </w:rPr>
+              <w:t>data ,</w:t>
+            </w:r>
+            <w:proofErr w:type="gramEnd"/>
+            <w:r>
+              <w:rPr>
+                <w:sz w:val="32"/>
+                <w:szCs w:val="32"/>
+              </w:rPr>
+              <w:t xml:space="preserve"> and dumping the data in one of the defined global variables depending on the title </w:t>
             </w:r>
           </w:p>
         </w:tc>
@@ -12791,6 +12813,468 @@
           <w:szCs w:val="36"/>
         </w:rPr>
       </w:pPr>
+    </w:p>
+    <w:tbl>
+      <w:tblPr>
+        <w:tblStyle w:val="afff3"/>
+        <w:tblW w:w="9360" w:type="dxa"/>
+        <w:tblBorders>
+          <w:top w:val="nil"/>
+          <w:left w:val="nil"/>
+          <w:bottom w:val="nil"/>
+          <w:right w:val="nil"/>
+          <w:insideH w:val="nil"/>
+          <w:insideV w:val="nil"/>
+        </w:tblBorders>
+        <w:tblLayout w:type="fixed"/>
+        <w:tblLook w:val="0600" w:firstRow="0" w:lastRow="0" w:firstColumn="0" w:lastColumn="0" w:noHBand="1" w:noVBand="1"/>
+      </w:tblPr>
+      <w:tblGrid>
+        <w:gridCol w:w="3549"/>
+        <w:gridCol w:w="5811"/>
+      </w:tblGrid>
+      <w:tr>
+        <w:trPr>
+          <w:trHeight w:val="680"/>
+        </w:trPr>
+        <w:tc>
+          <w:tcPr>
+            <w:tcW w:w="3549" w:type="dxa"/>
+            <w:tcBorders>
+              <w:top w:val="single" w:sz="8" w:space="0" w:color="000000"/>
+              <w:left w:val="single" w:sz="8" w:space="0" w:color="000000"/>
+              <w:bottom w:val="single" w:sz="8" w:space="0" w:color="000000"/>
+              <w:right w:val="single" w:sz="8" w:space="0" w:color="000000"/>
+            </w:tcBorders>
+            <w:tcMar>
+              <w:top w:w="100" w:type="dxa"/>
+              <w:left w:w="100" w:type="dxa"/>
+              <w:bottom w:w="100" w:type="dxa"/>
+              <w:right w:w="100" w:type="dxa"/>
+            </w:tcMar>
+          </w:tcPr>
+          <w:p>
+            <w:pPr>
+              <w:ind w:left="140" w:right="140"/>
+              <w:rPr>
+                <w:sz w:val="40"/>
+                <w:szCs w:val="40"/>
+              </w:rPr>
+            </w:pPr>
+            <w:r>
+              <w:rPr>
+                <w:sz w:val="40"/>
+                <w:szCs w:val="40"/>
+              </w:rPr>
+              <w:t>Name</w:t>
+            </w:r>
+          </w:p>
+        </w:tc>
+        <w:tc>
+          <w:tcPr>
+            <w:tcW w:w="5810" w:type="dxa"/>
+            <w:tcBorders>
+              <w:top w:val="single" w:sz="8" w:space="0" w:color="000000"/>
+              <w:left w:val="nil"/>
+              <w:bottom w:val="single" w:sz="8" w:space="0" w:color="000000"/>
+              <w:right w:val="single" w:sz="8" w:space="0" w:color="000000"/>
+            </w:tcBorders>
+            <w:tcMar>
+              <w:top w:w="100" w:type="dxa"/>
+              <w:left w:w="100" w:type="dxa"/>
+              <w:bottom w:w="100" w:type="dxa"/>
+              <w:right w:w="100" w:type="dxa"/>
+            </w:tcMar>
+          </w:tcPr>
+          <w:p>
+            <w:pPr>
+              <w:ind w:left="140" w:right="140"/>
+              <w:rPr>
+                <w:sz w:val="32"/>
+                <w:szCs w:val="32"/>
+                <w:highlight w:val="white"/>
+              </w:rPr>
+            </w:pPr>
+            <w:r>
+              <w:rPr>
+                <w:sz w:val="32"/>
+                <w:szCs w:val="32"/>
+                <w:highlight w:val="white"/>
+              </w:rPr>
+              <w:t>UART7_Handler</w:t>
+            </w:r>
+          </w:p>
+        </w:tc>
+      </w:tr>
+      <w:tr>
+        <w:trPr>
+          <w:trHeight w:val="680"/>
+        </w:trPr>
+        <w:tc>
+          <w:tcPr>
+            <w:tcW w:w="3549" w:type="dxa"/>
+            <w:tcBorders>
+              <w:top w:val="nil"/>
+              <w:left w:val="single" w:sz="8" w:space="0" w:color="000000"/>
+              <w:bottom w:val="single" w:sz="8" w:space="0" w:color="000000"/>
+              <w:right w:val="single" w:sz="8" w:space="0" w:color="000000"/>
+            </w:tcBorders>
+            <w:tcMar>
+              <w:top w:w="100" w:type="dxa"/>
+              <w:left w:w="100" w:type="dxa"/>
+              <w:bottom w:w="100" w:type="dxa"/>
+              <w:right w:w="100" w:type="dxa"/>
+            </w:tcMar>
+          </w:tcPr>
+          <w:p>
+            <w:pPr>
+              <w:ind w:left="140" w:right="140"/>
+              <w:rPr>
+                <w:sz w:val="40"/>
+                <w:szCs w:val="40"/>
+              </w:rPr>
+            </w:pPr>
+            <w:r>
+              <w:rPr>
+                <w:sz w:val="40"/>
+                <w:szCs w:val="40"/>
+              </w:rPr>
+              <w:t>Input</w:t>
+            </w:r>
+          </w:p>
+        </w:tc>
+        <w:tc>
+          <w:tcPr>
+            <w:tcW w:w="5810" w:type="dxa"/>
+            <w:tcBorders>
+              <w:top w:val="nil"/>
+              <w:left w:val="nil"/>
+              <w:bottom w:val="single" w:sz="8" w:space="0" w:color="000000"/>
+              <w:right w:val="single" w:sz="8" w:space="0" w:color="000000"/>
+            </w:tcBorders>
+            <w:tcMar>
+              <w:top w:w="100" w:type="dxa"/>
+              <w:left w:w="100" w:type="dxa"/>
+              <w:bottom w:w="100" w:type="dxa"/>
+              <w:right w:w="100" w:type="dxa"/>
+            </w:tcMar>
+          </w:tcPr>
+          <w:p>
+            <w:pPr>
+              <w:ind w:left="140" w:right="140"/>
+              <w:rPr>
+                <w:sz w:val="32"/>
+                <w:szCs w:val="32"/>
+              </w:rPr>
+            </w:pPr>
+            <w:r>
+              <w:rPr>
+                <w:sz w:val="32"/>
+                <w:szCs w:val="32"/>
+              </w:rPr>
+              <w:t>void</w:t>
+            </w:r>
+          </w:p>
+        </w:tc>
+      </w:tr>
+      <w:tr>
+        <w:trPr>
+          <w:trHeight w:val="680"/>
+        </w:trPr>
+        <w:tc>
+          <w:tcPr>
+            <w:tcW w:w="3549" w:type="dxa"/>
+            <w:tcBorders>
+              <w:top w:val="nil"/>
+              <w:left w:val="single" w:sz="8" w:space="0" w:color="000000"/>
+              <w:bottom w:val="single" w:sz="8" w:space="0" w:color="000000"/>
+              <w:right w:val="single" w:sz="8" w:space="0" w:color="000000"/>
+            </w:tcBorders>
+            <w:tcMar>
+              <w:top w:w="100" w:type="dxa"/>
+              <w:left w:w="100" w:type="dxa"/>
+              <w:bottom w:w="100" w:type="dxa"/>
+              <w:right w:w="100" w:type="dxa"/>
+            </w:tcMar>
+          </w:tcPr>
+          <w:p>
+            <w:pPr>
+              <w:ind w:left="140" w:right="140"/>
+              <w:rPr>
+                <w:sz w:val="40"/>
+                <w:szCs w:val="40"/>
+              </w:rPr>
+            </w:pPr>
+            <w:r>
+              <w:rPr>
+                <w:sz w:val="40"/>
+                <w:szCs w:val="40"/>
+              </w:rPr>
+              <w:t>Return</w:t>
+            </w:r>
+          </w:p>
+        </w:tc>
+        <w:tc>
+          <w:tcPr>
+            <w:tcW w:w="5810" w:type="dxa"/>
+            <w:tcBorders>
+              <w:top w:val="nil"/>
+              <w:left w:val="nil"/>
+              <w:bottom w:val="single" w:sz="8" w:space="0" w:color="000000"/>
+              <w:right w:val="single" w:sz="8" w:space="0" w:color="000000"/>
+            </w:tcBorders>
+            <w:tcMar>
+              <w:top w:w="100" w:type="dxa"/>
+              <w:left w:w="100" w:type="dxa"/>
+              <w:bottom w:w="100" w:type="dxa"/>
+              <w:right w:w="100" w:type="dxa"/>
+            </w:tcMar>
+          </w:tcPr>
+          <w:p>
+            <w:pPr>
+              <w:ind w:left="140" w:right="140"/>
+              <w:rPr>
+                <w:sz w:val="32"/>
+                <w:szCs w:val="32"/>
+              </w:rPr>
+            </w:pPr>
+            <w:r>
+              <w:rPr>
+                <w:sz w:val="32"/>
+                <w:szCs w:val="32"/>
+              </w:rPr>
+              <w:t>Void</w:t>
+            </w:r>
+          </w:p>
+        </w:tc>
+      </w:tr>
+      <w:tr>
+        <w:trPr>
+          <w:trHeight w:val="1220"/>
+        </w:trPr>
+        <w:tc>
+          <w:tcPr>
+            <w:tcW w:w="3549" w:type="dxa"/>
+            <w:tcBorders>
+              <w:top w:val="nil"/>
+              <w:left w:val="single" w:sz="8" w:space="0" w:color="000000"/>
+              <w:bottom w:val="single" w:sz="8" w:space="0" w:color="000000"/>
+              <w:right w:val="single" w:sz="8" w:space="0" w:color="000000"/>
+            </w:tcBorders>
+            <w:tcMar>
+              <w:top w:w="100" w:type="dxa"/>
+              <w:left w:w="100" w:type="dxa"/>
+              <w:bottom w:w="100" w:type="dxa"/>
+              <w:right w:w="100" w:type="dxa"/>
+            </w:tcMar>
+          </w:tcPr>
+          <w:p>
+            <w:pPr>
+              <w:ind w:left="140" w:right="140"/>
+              <w:rPr>
+                <w:sz w:val="40"/>
+                <w:szCs w:val="40"/>
+              </w:rPr>
+            </w:pPr>
+            <w:r>
+              <w:rPr>
+                <w:sz w:val="40"/>
+                <w:szCs w:val="40"/>
+              </w:rPr>
+              <w:t>Description</w:t>
+            </w:r>
+          </w:p>
+        </w:tc>
+        <w:tc>
+          <w:tcPr>
+            <w:tcW w:w="5810" w:type="dxa"/>
+            <w:tcBorders>
+              <w:top w:val="nil"/>
+              <w:left w:val="nil"/>
+              <w:bottom w:val="single" w:sz="8" w:space="0" w:color="000000"/>
+              <w:right w:val="single" w:sz="8" w:space="0" w:color="000000"/>
+            </w:tcBorders>
+            <w:tcMar>
+              <w:top w:w="100" w:type="dxa"/>
+              <w:left w:w="100" w:type="dxa"/>
+              <w:bottom w:w="100" w:type="dxa"/>
+              <w:right w:w="100" w:type="dxa"/>
+            </w:tcMar>
+          </w:tcPr>
+          <w:p/>
+          <w:tbl>
+            <w:tblPr>
+              <w:tblStyle w:val="afff4"/>
+              <w:tblW w:w="30" w:type="dxa"/>
+              <w:tblBorders>
+                <w:top w:val="nil"/>
+                <w:left w:val="nil"/>
+                <w:bottom w:val="nil"/>
+                <w:right w:val="nil"/>
+                <w:insideH w:val="nil"/>
+                <w:insideV w:val="nil"/>
+              </w:tblBorders>
+              <w:tblLayout w:type="fixed"/>
+              <w:tblLook w:val="0600" w:firstRow="0" w:lastRow="0" w:firstColumn="0" w:lastColumn="0" w:noHBand="1" w:noVBand="1"/>
+            </w:tblPr>
+            <w:tblGrid>
+              <w:gridCol w:w="60"/>
+            </w:tblGrid>
+            <w:tr>
+              <w:trPr>
+                <w:trHeight w:val="20"/>
+              </w:trPr>
+              <w:tc>
+                <w:tcPr>
+                  <w:tcW w:w="30" w:type="dxa"/>
+                  <w:tcBorders>
+                    <w:top w:val="nil"/>
+                    <w:left w:val="nil"/>
+                    <w:bottom w:val="nil"/>
+                    <w:right w:val="nil"/>
+                  </w:tcBorders>
+                  <w:shd w:val="clear" w:color="auto" w:fill="auto"/>
+                  <w:tcMar>
+                    <w:top w:w="20" w:type="dxa"/>
+                    <w:left w:w="20" w:type="dxa"/>
+                    <w:bottom w:w="20" w:type="dxa"/>
+                    <w:right w:w="20" w:type="dxa"/>
+                  </w:tcMar>
+                </w:tcPr>
+                <w:p/>
+              </w:tc>
+            </w:tr>
+          </w:tbl>
+          <w:p>
+            <w:pPr>
+              <w:ind w:left="140" w:right="140"/>
+              <w:rPr>
+                <w:sz w:val="32"/>
+                <w:szCs w:val="32"/>
+              </w:rPr>
+            </w:pPr>
+            <w:r>
+              <w:rPr>
+                <w:sz w:val="32"/>
+                <w:szCs w:val="32"/>
+              </w:rPr>
+              <w:t xml:space="preserve">The handler is </w:t>
+            </w:r>
+            <w:r>
+              <w:rPr>
+                <w:sz w:val="32"/>
+                <w:szCs w:val="32"/>
+              </w:rPr>
+              <w:t xml:space="preserve">called when the receive </w:t>
+            </w:r>
+            <w:proofErr w:type="spellStart"/>
+            <w:r>
+              <w:rPr>
+                <w:sz w:val="32"/>
+                <w:szCs w:val="32"/>
+              </w:rPr>
+              <w:t>fifo</w:t>
+            </w:r>
+            <w:proofErr w:type="spellEnd"/>
+            <w:r>
+              <w:rPr>
+                <w:sz w:val="32"/>
+                <w:szCs w:val="32"/>
+              </w:rPr>
+              <w:t xml:space="preserve"> reaches a threshold of 4 words OR if it didn’t reach the threshold for a long </w:t>
+            </w:r>
+            <w:proofErr w:type="gramStart"/>
+            <w:r>
+              <w:rPr>
+                <w:sz w:val="32"/>
+                <w:szCs w:val="32"/>
+              </w:rPr>
+              <w:t>time .</w:t>
+            </w:r>
+            <w:proofErr w:type="gramEnd"/>
+          </w:p>
+          <w:p>
+            <w:pPr>
+              <w:ind w:left="140" w:right="140"/>
+              <w:rPr>
+                <w:sz w:val="32"/>
+                <w:szCs w:val="32"/>
+              </w:rPr>
+            </w:pPr>
+            <w:r>
+              <w:rPr>
+                <w:sz w:val="32"/>
+                <w:szCs w:val="32"/>
+              </w:rPr>
+              <w:t xml:space="preserve">-On threshold </w:t>
+            </w:r>
+            <w:r>
+              <w:rPr>
+                <w:sz w:val="32"/>
+                <w:szCs w:val="32"/>
+              </w:rPr>
+              <w:t>i</w:t>
+            </w:r>
+            <w:bookmarkStart w:id="0" w:name="_GoBack"/>
+            <w:bookmarkEnd w:id="0"/>
+            <w:r>
+              <w:rPr>
+                <w:sz w:val="32"/>
+                <w:szCs w:val="32"/>
+              </w:rPr>
+              <w:t xml:space="preserve">t takes the packets and dumps data in global variables </w:t>
+            </w:r>
+            <w:r>
+              <w:rPr>
+                <w:sz w:val="32"/>
+                <w:szCs w:val="32"/>
+              </w:rPr>
+              <w:t xml:space="preserve"> </w:t>
+            </w:r>
+          </w:p>
+          <w:p>
+            <w:pPr>
+              <w:ind w:left="140" w:right="140"/>
+              <w:rPr>
+                <w:sz w:val="32"/>
+                <w:szCs w:val="32"/>
+              </w:rPr>
+            </w:pPr>
+            <w:r>
+              <w:rPr>
+                <w:sz w:val="32"/>
+                <w:szCs w:val="32"/>
+              </w:rPr>
+              <w:t xml:space="preserve">-On receive timeout it flushes the </w:t>
+            </w:r>
+            <w:proofErr w:type="spellStart"/>
+            <w:r>
+              <w:rPr>
+                <w:sz w:val="32"/>
+                <w:szCs w:val="32"/>
+              </w:rPr>
+              <w:t>fifo</w:t>
+            </w:r>
+            <w:proofErr w:type="spellEnd"/>
+            <w:r>
+              <w:rPr>
+                <w:sz w:val="32"/>
+                <w:szCs w:val="32"/>
+              </w:rPr>
+              <w:t xml:space="preserve"> from the uncomplete packet </w:t>
+            </w:r>
+          </w:p>
+        </w:tc>
+      </w:tr>
+    </w:tbl>
+    <w:p>
+      <w:pPr>
+        <w:rPr>
+          <w:b/>
+          <w:sz w:val="36"/>
+          <w:szCs w:val="36"/>
+        </w:rPr>
+      </w:pPr>
       <w:r>
         <w:rPr>
           <w:b/>
@@ -12828,13 +13312,30 @@
       <w:r>
         <w:rPr>
           <w:b/>
+          <w:sz w:val="36"/>
+          <w:szCs w:val="36"/>
+        </w:rPr>
+        <w:t xml:space="preserve"> </w:t>
+      </w:r>
+    </w:p>
+    <w:p>
+      <w:pPr>
+        <w:rPr>
+          <w:b/>
+          <w:sz w:val="36"/>
+          <w:szCs w:val="36"/>
+        </w:rPr>
+      </w:pPr>
+      <w:r>
+        <w:rPr>
+          <w:b/>
           <w:noProof/>
           <w:sz w:val="36"/>
           <w:szCs w:val="36"/>
         </w:rPr>
         <w:lastRenderedPageBreak/>
         <w:drawing>
-          <wp:inline distT="0" distB="0" distL="0" distR="0" wp14:anchorId="4FAA81B5" wp14:editId="411D37B5">
+          <wp:inline distT="0" distB="0" distL="0" distR="0" wp14:anchorId="4FAA81B5" wp14:editId="3BDC6D33">
             <wp:extent cx="5444490" cy="2941320"/>
             <wp:effectExtent l="38100" t="0" r="22860" b="11430"/>
             <wp:docPr id="7" name="Diagram 7"/>
@@ -14188,13 +14689,7 @@
           </w:tcPr>
           <w:p>
             <w:r>
-              <w:t xml:space="preserve">A periodic task that </w:t>
-            </w:r>
-            <w:r>
-              <w:t xml:space="preserve">tries to send </w:t>
-            </w:r>
-            <w:r>
-              <w:t>checks if there was something in the UART buffer and then transfer the CPU to the next task</w:t>
+              <w:t>A periodic task that tries to send checks if there was something in the UART buffer and then transfer the CPU to the next task</w:t>
             </w:r>
           </w:p>
         </w:tc>
@@ -14245,14 +14740,7 @@
           <w:sz w:val="40"/>
           <w:szCs w:val="40"/>
         </w:rPr>
-        <w:t>2</w:t>
-      </w:r>
-      <w:r>
-        <w:rPr>
-          <w:sz w:val="40"/>
-          <w:szCs w:val="40"/>
-        </w:rPr>
-        <w:t>:</w:t>
+        <w:t>2:</w:t>
       </w:r>
     </w:p>
     <w:p/>
@@ -14605,8 +15093,6 @@
             <w:r>
               <w:t xml:space="preserve"> to write the Temperature data to its MailBox</w:t>
             </w:r>
-            <w:bookmarkStart w:id="0" w:name="_GoBack"/>
-            <w:bookmarkEnd w:id="0"/>
             <w:r>
               <w:t xml:space="preserve"> and then transfer the CPU to the next task</w:t>
             </w:r>
@@ -17461,7 +17947,7 @@
       <dgm:spPr/>
     </dgm:pt>
     <dgm:pt modelId="{F828824C-DB5E-4CE4-9BCB-E63561AD7FA7}" type="pres">
-      <dgm:prSet presAssocID="{FCD74D0D-64EE-4AE6-931F-8BAE6D5E6073}" presName="middleBoxParent" presStyleLbl="node1" presStyleIdx="1" presStyleCnt="3"/>
+      <dgm:prSet presAssocID="{FCD74D0D-64EE-4AE6-931F-8BAE6D5E6073}" presName="middleBoxParent" presStyleLbl="node1" presStyleIdx="1" presStyleCnt="3" custLinFactNeighborX="26186" custLinFactNeighborY="86973"/>
       <dgm:spPr/>
     </dgm:pt>
     <dgm:pt modelId="{EE89DDB2-29AF-455B-B981-2914A5E4C99E}" type="pres">
@@ -17884,7 +18370,7 @@
       </dsp:nvSpPr>
       <dsp:spPr>
         <a:xfrm>
-          <a:off x="1088898" y="735330"/>
+          <a:off x="1225010" y="882396"/>
           <a:ext cx="4219479" cy="2058924"/>
         </a:xfrm>
         <a:prstGeom prst="roundRect">
@@ -17952,7 +18438,7 @@
         </a:p>
       </dsp:txBody>
       <dsp:txXfrm>
-        <a:off x="1152217" y="798649"/>
+        <a:off x="1288329" y="945715"/>
         <a:ext cx="4092841" cy="1932286"/>
       </dsp:txXfrm>
     </dsp:sp>

</xml_diff>